<commit_message>
Vorbericht VVJ -- debugging abgeschlossen
</commit_message>
<xml_diff>
--- a/wordtemplates/03_VorberichtVVJ.docx
+++ b/wordtemplates/03_VorberichtVVJ.docx
@@ -103,7 +103,7 @@
           <w:color w:val="000000"/>
           <w:lang w:eastAsia="de-DE"/>
         </w:rPr>
-        <w:t>}}</w:t>
+        <w:t xml:space="preserve"> | ec</w:t>
       </w:r>
       <w:r>
         <w:rPr>
@@ -111,7 +111,7 @@
           <w:color w:val="000000"/>
           <w:lang w:eastAsia="de-DE"/>
         </w:rPr>
-        <w:t xml:space="preserve"> </w:t>
+        <w:t xml:space="preserve">}} </w:t>
       </w:r>
       <w:r>
         <w:rPr>
@@ -139,8 +139,8 @@
       </w:tblPr>
       <w:tblGrid>
         <w:gridCol w:w="678"/>
-        <w:gridCol w:w="2844"/>
-        <w:gridCol w:w="2073"/>
+        <w:gridCol w:w="2936"/>
+        <w:gridCol w:w="1981"/>
         <w:gridCol w:w="2073"/>
         <w:gridCol w:w="2183"/>
       </w:tblGrid>
@@ -459,6 +459,24 @@
                 <w:color w:val="000000"/>
                 <w:lang w:eastAsia="de-DE"/>
               </w:rPr>
+              <w:t xml:space="preserve"> | </w:t>
+            </w:r>
+            <w:proofErr w:type="spellStart"/>
+            <w:r>
+              <w:rPr>
+                <w:rFonts w:eastAsia="Times New Roman" w:cs="Arial"/>
+                <w:color w:val="000000"/>
+                <w:lang w:eastAsia="de-DE"/>
+              </w:rPr>
+              <w:t>ecp</w:t>
+            </w:r>
+            <w:proofErr w:type="spellEnd"/>
+            <w:r>
+              <w:rPr>
+                <w:rFonts w:eastAsia="Times New Roman" w:cs="Arial"/>
+                <w:color w:val="000000"/>
+                <w:lang w:eastAsia="de-DE"/>
+              </w:rPr>
               <w:t>}}</w:t>
             </w:r>
           </w:p>
@@ -684,6 +702,40 @@
                 <w:color w:val="000000"/>
                 <w:lang w:eastAsia="de-DE"/>
               </w:rPr>
+              <w:t xml:space="preserve"> </w:t>
+            </w:r>
+            <w:r>
+              <w:rPr>
+                <w:rFonts w:eastAsia="Times New Roman" w:cs="Arial"/>
+                <w:color w:val="000000"/>
+                <w:lang w:eastAsia="de-DE"/>
+              </w:rPr>
+              <w:t xml:space="preserve">| </w:t>
+            </w:r>
+            <w:proofErr w:type="spellStart"/>
+            <w:r>
+              <w:rPr>
+                <w:rFonts w:eastAsia="Times New Roman" w:cs="Arial"/>
+                <w:color w:val="000000"/>
+                <w:lang w:eastAsia="de-DE"/>
+              </w:rPr>
+              <w:t>ecp</w:t>
+            </w:r>
+            <w:proofErr w:type="spellEnd"/>
+            <w:r>
+              <w:rPr>
+                <w:rFonts w:eastAsia="Times New Roman" w:cs="Arial"/>
+                <w:color w:val="000000"/>
+                <w:lang w:eastAsia="de-DE"/>
+              </w:rPr>
+              <w:t xml:space="preserve">  </w:t>
+            </w:r>
+            <w:r>
+              <w:rPr>
+                <w:rFonts w:eastAsia="Times New Roman" w:cs="Arial"/>
+                <w:color w:val="000000"/>
+                <w:lang w:eastAsia="de-DE"/>
+              </w:rPr>
               <w:t>}}</w:t>
             </w:r>
           </w:p>
@@ -909,6 +961,40 @@
                 <w:color w:val="000000"/>
                 <w:lang w:eastAsia="de-DE"/>
               </w:rPr>
+              <w:t xml:space="preserve"> </w:t>
+            </w:r>
+            <w:r>
+              <w:rPr>
+                <w:rFonts w:eastAsia="Times New Roman" w:cs="Arial"/>
+                <w:color w:val="000000"/>
+                <w:lang w:eastAsia="de-DE"/>
+              </w:rPr>
+              <w:t xml:space="preserve">| </w:t>
+            </w:r>
+            <w:proofErr w:type="spellStart"/>
+            <w:r>
+              <w:rPr>
+                <w:rFonts w:eastAsia="Times New Roman" w:cs="Arial"/>
+                <w:color w:val="000000"/>
+                <w:lang w:eastAsia="de-DE"/>
+              </w:rPr>
+              <w:t>ecp</w:t>
+            </w:r>
+            <w:proofErr w:type="spellEnd"/>
+            <w:r>
+              <w:rPr>
+                <w:rFonts w:eastAsia="Times New Roman" w:cs="Arial"/>
+                <w:color w:val="000000"/>
+                <w:lang w:eastAsia="de-DE"/>
+              </w:rPr>
+              <w:t xml:space="preserve"> </w:t>
+            </w:r>
+            <w:r>
+              <w:rPr>
+                <w:rFonts w:eastAsia="Times New Roman" w:cs="Arial"/>
+                <w:color w:val="000000"/>
+                <w:lang w:eastAsia="de-DE"/>
+              </w:rPr>
               <w:t>}}</w:t>
             </w:r>
           </w:p>
@@ -1134,6 +1220,40 @@
                 <w:color w:val="000000"/>
                 <w:lang w:eastAsia="de-DE"/>
               </w:rPr>
+              <w:t xml:space="preserve"> </w:t>
+            </w:r>
+            <w:r>
+              <w:rPr>
+                <w:rFonts w:eastAsia="Times New Roman" w:cs="Arial"/>
+                <w:color w:val="000000"/>
+                <w:lang w:eastAsia="de-DE"/>
+              </w:rPr>
+              <w:t xml:space="preserve">| </w:t>
+            </w:r>
+            <w:proofErr w:type="spellStart"/>
+            <w:r>
+              <w:rPr>
+                <w:rFonts w:eastAsia="Times New Roman" w:cs="Arial"/>
+                <w:color w:val="000000"/>
+                <w:lang w:eastAsia="de-DE"/>
+              </w:rPr>
+              <w:t>ecp</w:t>
+            </w:r>
+            <w:proofErr w:type="spellEnd"/>
+            <w:r>
+              <w:rPr>
+                <w:rFonts w:eastAsia="Times New Roman" w:cs="Arial"/>
+                <w:color w:val="000000"/>
+                <w:lang w:eastAsia="de-DE"/>
+              </w:rPr>
+              <w:t xml:space="preserve"> </w:t>
+            </w:r>
+            <w:r>
+              <w:rPr>
+                <w:rFonts w:eastAsia="Times New Roman" w:cs="Arial"/>
+                <w:color w:val="000000"/>
+                <w:lang w:eastAsia="de-DE"/>
+              </w:rPr>
               <w:t>}}</w:t>
             </w:r>
           </w:p>
@@ -1359,6 +1479,40 @@
                 <w:color w:val="000000"/>
                 <w:lang w:eastAsia="de-DE"/>
               </w:rPr>
+              <w:t xml:space="preserve"> </w:t>
+            </w:r>
+            <w:r>
+              <w:rPr>
+                <w:rFonts w:eastAsia="Times New Roman" w:cs="Arial"/>
+                <w:color w:val="000000"/>
+                <w:lang w:eastAsia="de-DE"/>
+              </w:rPr>
+              <w:t xml:space="preserve">| </w:t>
+            </w:r>
+            <w:proofErr w:type="spellStart"/>
+            <w:r>
+              <w:rPr>
+                <w:rFonts w:eastAsia="Times New Roman" w:cs="Arial"/>
+                <w:color w:val="000000"/>
+                <w:lang w:eastAsia="de-DE"/>
+              </w:rPr>
+              <w:t>ecp</w:t>
+            </w:r>
+            <w:proofErr w:type="spellEnd"/>
+            <w:r>
+              <w:rPr>
+                <w:rFonts w:eastAsia="Times New Roman" w:cs="Arial"/>
+                <w:color w:val="000000"/>
+                <w:lang w:eastAsia="de-DE"/>
+              </w:rPr>
+              <w:t xml:space="preserve"> </w:t>
+            </w:r>
+            <w:r>
+              <w:rPr>
+                <w:rFonts w:eastAsia="Times New Roman" w:cs="Arial"/>
+                <w:color w:val="000000"/>
+                <w:lang w:eastAsia="de-DE"/>
+              </w:rPr>
               <w:t>}}</w:t>
             </w:r>
           </w:p>
@@ -1582,6 +1736,40 @@
                 <w:color w:val="000000"/>
                 <w:lang w:eastAsia="de-DE"/>
               </w:rPr>
+              <w:t xml:space="preserve"> </w:t>
+            </w:r>
+            <w:r>
+              <w:rPr>
+                <w:rFonts w:eastAsia="Times New Roman" w:cs="Arial"/>
+                <w:color w:val="000000"/>
+                <w:lang w:eastAsia="de-DE"/>
+              </w:rPr>
+              <w:t xml:space="preserve">| </w:t>
+            </w:r>
+            <w:proofErr w:type="spellStart"/>
+            <w:r>
+              <w:rPr>
+                <w:rFonts w:eastAsia="Times New Roman" w:cs="Arial"/>
+                <w:color w:val="000000"/>
+                <w:lang w:eastAsia="de-DE"/>
+              </w:rPr>
+              <w:t>ecp</w:t>
+            </w:r>
+            <w:proofErr w:type="spellEnd"/>
+            <w:r>
+              <w:rPr>
+                <w:rFonts w:eastAsia="Times New Roman" w:cs="Arial"/>
+                <w:color w:val="000000"/>
+                <w:lang w:eastAsia="de-DE"/>
+              </w:rPr>
+              <w:t xml:space="preserve"> </w:t>
+            </w:r>
+            <w:r>
+              <w:rPr>
+                <w:rFonts w:eastAsia="Times New Roman" w:cs="Arial"/>
+                <w:color w:val="000000"/>
+                <w:lang w:eastAsia="de-DE"/>
+              </w:rPr>
               <w:t>}}</w:t>
             </w:r>
           </w:p>
@@ -1774,7 +1962,6 @@
           <w:p>
             <w:pPr>
               <w:spacing w:after="0"/>
-              <w:jc w:val="right"/>
               <w:rPr>
                 <w:rFonts w:eastAsia="Times New Roman" w:cs="Arial"/>
                 <w:color w:val="000000"/>
@@ -1799,6 +1986,40 @@
               <w:t>ordErg_pl_vvj</w:t>
             </w:r>
             <w:proofErr w:type="spellEnd"/>
+            <w:r>
+              <w:rPr>
+                <w:rFonts w:eastAsia="Times New Roman" w:cs="Arial"/>
+                <w:color w:val="000000"/>
+                <w:lang w:eastAsia="de-DE"/>
+              </w:rPr>
+              <w:t xml:space="preserve"> </w:t>
+            </w:r>
+            <w:r>
+              <w:rPr>
+                <w:rFonts w:eastAsia="Times New Roman" w:cs="Arial"/>
+                <w:color w:val="000000"/>
+                <w:lang w:eastAsia="de-DE"/>
+              </w:rPr>
+              <w:t xml:space="preserve">| </w:t>
+            </w:r>
+            <w:proofErr w:type="spellStart"/>
+            <w:r>
+              <w:rPr>
+                <w:rFonts w:eastAsia="Times New Roman" w:cs="Arial"/>
+                <w:color w:val="000000"/>
+                <w:lang w:eastAsia="de-DE"/>
+              </w:rPr>
+              <w:t>ecp</w:t>
+            </w:r>
+            <w:proofErr w:type="spellEnd"/>
+            <w:r>
+              <w:rPr>
+                <w:rFonts w:eastAsia="Times New Roman" w:cs="Arial"/>
+                <w:color w:val="000000"/>
+                <w:lang w:eastAsia="de-DE"/>
+              </w:rPr>
+              <w:t xml:space="preserve"> </w:t>
+            </w:r>
             <w:r>
               <w:rPr>
                 <w:rFonts w:eastAsia="Times New Roman" w:cs="Arial"/>
@@ -2030,6 +2251,42 @@
                 <w:color w:val="000000"/>
                 <w:lang w:eastAsia="de-DE"/>
               </w:rPr>
+              <w:t xml:space="preserve"> </w:t>
+            </w:r>
+            <w:r>
+              <w:rPr>
+                <w:rFonts w:eastAsia="Times New Roman" w:cs="Arial"/>
+                <w:color w:val="000000"/>
+                <w:lang w:eastAsia="de-DE"/>
+              </w:rPr>
+              <w:t xml:space="preserve">| </w:t>
+            </w:r>
+            <w:proofErr w:type="spellStart"/>
+            <w:r>
+              <w:rPr>
+                <w:rFonts w:eastAsia="Times New Roman" w:cs="Arial"/>
+                <w:color w:val="000000"/>
+                <w:lang w:eastAsia="de-DE"/>
+              </w:rPr>
+              <w:t>ecp</w:t>
+            </w:r>
+            <w:proofErr w:type="spellEnd"/>
+            <w:r>
+              <w:rPr>
+                <w:rFonts w:eastAsia="Times New Roman" w:cs="Arial"/>
+                <w:color w:val="000000"/>
+                <w:lang w:eastAsia="de-DE"/>
+              </w:rPr>
+              <w:t xml:space="preserve">  </w:t>
+            </w:r>
+            <w:bookmarkStart w:id="0" w:name="_GoBack"/>
+            <w:bookmarkEnd w:id="0"/>
+            <w:r>
+              <w:rPr>
+                <w:rFonts w:eastAsia="Times New Roman" w:cs="Arial"/>
+                <w:color w:val="000000"/>
+                <w:lang w:eastAsia="de-DE"/>
+              </w:rPr>
               <w:t>}}</w:t>
             </w:r>
           </w:p>
@@ -2075,6 +2332,14 @@
               <w:t>erg_je_vvj</w:t>
             </w:r>
             <w:proofErr w:type="spellEnd"/>
+            <w:r>
+              <w:rPr>
+                <w:rFonts w:eastAsia="Times New Roman" w:cs="Arial"/>
+                <w:color w:val="000000"/>
+                <w:lang w:eastAsia="de-DE"/>
+              </w:rPr>
+              <w:t xml:space="preserve"> | ec </w:t>
+            </w:r>
             <w:r>
               <w:rPr>
                 <w:rFonts w:eastAsia="Times New Roman" w:cs="Arial"/>
@@ -3741,15 +4006,7 @@
                 <w:color w:val="000000"/>
                 <w:lang w:eastAsia="de-DE"/>
               </w:rPr>
-              <w:t>{{a3</w:t>
-            </w:r>
-            <w:r>
-              <w:rPr>
-                <w:rFonts w:eastAsia="Times New Roman" w:cs="Arial"/>
-                <w:color w:val="000000"/>
-                <w:lang w:eastAsia="de-DE"/>
-              </w:rPr>
-              <w:t>inv_pl_vvj}}</w:t>
+              <w:t>{{a3inv_pl_vvj}}</w:t>
             </w:r>
           </w:p>
         </w:tc>
@@ -3790,31 +4047,7 @@
                 <w:color w:val="000000"/>
                 <w:lang w:eastAsia="de-DE"/>
               </w:rPr>
-              <w:t>{{a3</w:t>
-            </w:r>
-            <w:r>
-              <w:rPr>
-                <w:rFonts w:eastAsia="Times New Roman" w:cs="Arial"/>
-                <w:color w:val="000000"/>
-                <w:lang w:eastAsia="de-DE"/>
-              </w:rPr>
-              <w:t>inv</w:t>
-            </w:r>
-            <w:r>
-              <w:rPr>
-                <w:rFonts w:eastAsia="Times New Roman" w:cs="Arial"/>
-                <w:color w:val="000000"/>
-                <w:lang w:eastAsia="de-DE"/>
-              </w:rPr>
-              <w:t>_je_</w:t>
-            </w:r>
-            <w:r>
-              <w:rPr>
-                <w:rFonts w:eastAsia="Times New Roman" w:cs="Arial"/>
-                <w:color w:val="000000"/>
-                <w:lang w:eastAsia="de-DE"/>
-              </w:rPr>
-              <w:t>vvj}}</w:t>
+              <w:t>{{a3inv_je_vvj}}</w:t>
             </w:r>
           </w:p>
         </w:tc>
@@ -3855,31 +4088,7 @@
                 <w:color w:val="000000"/>
                 <w:lang w:eastAsia="de-DE"/>
               </w:rPr>
-              <w:t>{{a3</w:t>
-            </w:r>
-            <w:r>
-              <w:rPr>
-                <w:rFonts w:eastAsia="Times New Roman" w:cs="Arial"/>
-                <w:color w:val="000000"/>
-                <w:lang w:eastAsia="de-DE"/>
-              </w:rPr>
-              <w:t>inv</w:t>
-            </w:r>
-            <w:r>
-              <w:rPr>
-                <w:rFonts w:eastAsia="Times New Roman" w:cs="Arial"/>
-                <w:color w:val="000000"/>
-                <w:lang w:eastAsia="de-DE"/>
-              </w:rPr>
-              <w:t>_aw_</w:t>
-            </w:r>
-            <w:r>
-              <w:rPr>
-                <w:rFonts w:eastAsia="Times New Roman" w:cs="Arial"/>
-                <w:color w:val="000000"/>
-                <w:lang w:eastAsia="de-DE"/>
-              </w:rPr>
-              <w:t>vvj}}</w:t>
+              <w:t>{{a3inv_aw_vvj}}</w:t>
             </w:r>
           </w:p>
         </w:tc>
@@ -3991,15 +4200,7 @@
                 <w:color w:val="000000"/>
                 <w:lang w:eastAsia="de-DE"/>
               </w:rPr>
-              <w:t>{{a4</w:t>
-            </w:r>
-            <w:r>
-              <w:rPr>
-                <w:rFonts w:eastAsia="Times New Roman" w:cs="Arial"/>
-                <w:color w:val="000000"/>
-                <w:lang w:eastAsia="de-DE"/>
-              </w:rPr>
-              <w:t>inv_pl_vvj}}</w:t>
+              <w:t>{{a4inv_pl_vvj}}</w:t>
             </w:r>
           </w:p>
         </w:tc>
@@ -4040,31 +4241,7 @@
                 <w:color w:val="000000"/>
                 <w:lang w:eastAsia="de-DE"/>
               </w:rPr>
-              <w:t>{{a4</w:t>
-            </w:r>
-            <w:r>
-              <w:rPr>
-                <w:rFonts w:eastAsia="Times New Roman" w:cs="Arial"/>
-                <w:color w:val="000000"/>
-                <w:lang w:eastAsia="de-DE"/>
-              </w:rPr>
-              <w:t>inv</w:t>
-            </w:r>
-            <w:r>
-              <w:rPr>
-                <w:rFonts w:eastAsia="Times New Roman" w:cs="Arial"/>
-                <w:color w:val="000000"/>
-                <w:lang w:eastAsia="de-DE"/>
-              </w:rPr>
-              <w:t>_je_</w:t>
-            </w:r>
-            <w:r>
-              <w:rPr>
-                <w:rFonts w:eastAsia="Times New Roman" w:cs="Arial"/>
-                <w:color w:val="000000"/>
-                <w:lang w:eastAsia="de-DE"/>
-              </w:rPr>
-              <w:t>vvj}}</w:t>
+              <w:t>{{a4inv_je_vvj}}</w:t>
             </w:r>
           </w:p>
         </w:tc>
@@ -4105,31 +4282,7 @@
                 <w:color w:val="000000"/>
                 <w:lang w:eastAsia="de-DE"/>
               </w:rPr>
-              <w:t>{{a4</w:t>
-            </w:r>
-            <w:r>
-              <w:rPr>
-                <w:rFonts w:eastAsia="Times New Roman" w:cs="Arial"/>
-                <w:color w:val="000000"/>
-                <w:lang w:eastAsia="de-DE"/>
-              </w:rPr>
-              <w:t>inv</w:t>
-            </w:r>
-            <w:r>
-              <w:rPr>
-                <w:rFonts w:eastAsia="Times New Roman" w:cs="Arial"/>
-                <w:color w:val="000000"/>
-                <w:lang w:eastAsia="de-DE"/>
-              </w:rPr>
-              <w:t>_aw_</w:t>
-            </w:r>
-            <w:r>
-              <w:rPr>
-                <w:rFonts w:eastAsia="Times New Roman" w:cs="Arial"/>
-                <w:color w:val="000000"/>
-                <w:lang w:eastAsia="de-DE"/>
-              </w:rPr>
-              <w:t>vvj}}</w:t>
+              <w:t>{{a4inv_aw_vvj}}</w:t>
             </w:r>
           </w:p>
         </w:tc>
@@ -5829,15 +5982,7 @@
                 <w:color w:val="000000"/>
                 <w:lang w:eastAsia="de-DE"/>
               </w:rPr>
-              <w:t>ffs</w:t>
-            </w:r>
-            <w:r>
-              <w:rPr>
-                <w:rFonts w:eastAsia="Times New Roman" w:cs="Arial"/>
-                <w:color w:val="000000"/>
-                <w:lang w:eastAsia="de-DE"/>
-              </w:rPr>
-              <w:t>_pl_vvj</w:t>
+              <w:t>ffs_pl_vvj</w:t>
             </w:r>
             <w:proofErr w:type="spellEnd"/>
             <w:r>
@@ -5970,7 +6115,6 @@
     </w:tbl>
     <w:p/>
     <w:p>
-      <w:bookmarkStart w:id="0" w:name="_GoBack"/>
       <w:r>
         <w:t>{{</w:t>
       </w:r>
@@ -5982,7 +6126,6 @@
       <w:r>
         <w:t>}}</w:t>
       </w:r>
-      <w:bookmarkEnd w:id="0"/>
     </w:p>
     <w:sectPr>
       <w:pgSz w:w="11906" w:h="16838"/>

</xml_diff>